<commit_message>
Update Customer Shopping Dataset.docx
</commit_message>
<xml_diff>
--- a/files/Customer Shopping Dataset.docx
+++ b/files/Customer Shopping Dataset.docx
@@ -159,19 +159,11 @@
           <w:lang w:val="en-US"/>
         </w:rPr>
       </w:pPr>
-      <w:proofErr w:type="spellStart"/>
-      <w:r>
-        <w:rPr>
-          <w:lang w:val="en-US"/>
-        </w:rPr>
-        <w:t>Pranideep</w:t>
-      </w:r>
-      <w:proofErr w:type="spellEnd"/>
-      <w:r>
-        <w:rPr>
-          <w:lang w:val="en-US"/>
-        </w:rPr>
-        <w:t xml:space="preserve"> Reddy Meka</w:t>
+      <w:r>
+        <w:rPr>
+          <w:lang w:val="en-US"/>
+        </w:rPr>
+        <w:t>Pranideep Reddy Meka</w:t>
       </w:r>
     </w:p>
     <w:p>
@@ -239,12 +231,24 @@
         <w:rPr>
           <w:rStyle w:val="IntenseEmphasis"/>
         </w:rPr>
-        <w:t xml:space="preserve"> dataset</w:t>
+        <w:t xml:space="preserve"> </w:t>
       </w:r>
       <w:r>
         <w:rPr>
           <w:rStyle w:val="IntenseEmphasis"/>
         </w:rPr>
+        <w:t xml:space="preserve">the </w:t>
+      </w:r>
+      <w:r>
+        <w:rPr>
+          <w:rStyle w:val="IntenseEmphasis"/>
+        </w:rPr>
+        <w:t>dataset</w:t>
+      </w:r>
+      <w:r>
+        <w:rPr>
+          <w:rStyle w:val="IntenseEmphasis"/>
+        </w:rPr>
         <w:t>:</w:t>
       </w:r>
     </w:p>
@@ -255,7 +259,37 @@
         </w:rPr>
       </w:pPr>
       <w:r>
-        <w:t>This dataset includes a variety of customer buying preference-related variables, gathering crucial data for companies looking to better understand their customer base. Customer age, gender, buy volume, preferred payment methods, frequency of purchases, and feedback ratings are among the features. Data on the kinds of goods bought, how frequently people shop when they prefer to shop, and how they interact with promotional offers are also provided. This dataset, which includes 3900 records, provides a base for companies wishing to use data-driven insights for better decision-making and customer-centric initiatives.</w:t>
+        <w:t xml:space="preserve">The Istanbul Shopping Dataset is a comprehensive collection of shopping data obtained from ten different malls in Istanbul between 2021 and 2023. Invoice numbers, client IDs, age, gender, payment methods, product categories, quantity, price, order dates, and shopping mall locations are all included. This dataset is a fantastic resource for researchers, data analysts, and machine learning enthusiasts interested in uncovering trends and patterns in </w:t>
+      </w:r>
+      <w:r>
+        <w:t>Istanbul’s</w:t>
+      </w:r>
+      <w:r>
+        <w:t xml:space="preserve"> buying </w:t>
+      </w:r>
+      <w:r>
+        <w:t>behavior</w:t>
+      </w:r>
+      <w:r>
+        <w:t xml:space="preserve">. This dataset, which includes </w:t>
+      </w:r>
+      <w:r>
+        <w:t>99458</w:t>
+      </w:r>
+      <w:r>
+        <w:t xml:space="preserve"> records, </w:t>
+      </w:r>
+      <w:r>
+        <w:t xml:space="preserve">and 10 </w:t>
+      </w:r>
+      <w:r>
+        <w:t>fields</w:t>
+      </w:r>
+      <w:r>
+        <w:t xml:space="preserve"> </w:t>
+      </w:r>
+      <w:r>
+        <w:t>provides a base for companies wishing to use data-driven insights for better decision-making and customer-centric initiatives.</w:t>
       </w:r>
     </w:p>
     <w:p>
@@ -307,14 +341,12 @@
         </w:rPr>
         <w:t xml:space="preserve">, </w:t>
       </w:r>
-      <w:proofErr w:type="gramStart"/>
-      <w:r>
-        <w:rPr>
-          <w:lang w:val="en-US"/>
-        </w:rPr>
-        <w:t>Is</w:t>
-      </w:r>
-      <w:proofErr w:type="gramEnd"/>
+      <w:r>
+        <w:rPr>
+          <w:lang w:val="en-US"/>
+        </w:rPr>
+        <w:t>is</w:t>
+      </w:r>
       <w:r>
         <w:rPr>
           <w:lang w:val="en-US"/>
@@ -379,7 +411,19 @@
         <w:rPr>
           <w:lang w:val="en-US"/>
         </w:rPr>
-        <w:t>Is there a link between the payment method and the location of the shopping mall?</w:t>
+        <w:t xml:space="preserve">Is there a link between the payment method and the </w:t>
+      </w:r>
+      <w:r>
+        <w:rPr>
+          <w:lang w:val="en-US"/>
+        </w:rPr>
+        <w:t>shopping location</w:t>
+      </w:r>
+      <w:r>
+        <w:rPr>
+          <w:lang w:val="en-US"/>
+        </w:rPr>
+        <w:t>?</w:t>
       </w:r>
     </w:p>
     <w:p>
@@ -397,7 +441,25 @@
         <w:rPr>
           <w:lang w:val="en-US"/>
         </w:rPr>
-        <w:t>Is there a link between the number of products purchased and the total cost</w:t>
+        <w:t>Is there a link between the number of pro</w:t>
+      </w:r>
+      <w:r>
+        <w:rPr>
+          <w:lang w:val="en-US"/>
+        </w:rPr>
+        <w:t>rates</w:t>
+      </w:r>
+      <w:r>
+        <w:rPr>
+          <w:lang w:val="en-US"/>
+        </w:rPr>
+        <w:t xml:space="preserve">? </w:t>
+      </w:r>
+      <w:r>
+        <w:rPr>
+          <w:lang w:val="en-US"/>
+        </w:rPr>
+        <w:t>purchased and the total cost</w:t>
       </w:r>
       <w:r>
         <w:rPr>
@@ -405,14 +467,12 @@
         </w:rPr>
         <w:t xml:space="preserve">, </w:t>
       </w:r>
-      <w:proofErr w:type="gramStart"/>
-      <w:r>
-        <w:rPr>
-          <w:lang w:val="en-US"/>
-        </w:rPr>
-        <w:t>Do</w:t>
-      </w:r>
-      <w:proofErr w:type="gramEnd"/>
+      <w:r>
+        <w:rPr>
+          <w:lang w:val="en-US"/>
+        </w:rPr>
+        <w:t>do</w:t>
+      </w:r>
       <w:r>
         <w:rPr>
           <w:lang w:val="en-US"/>
@@ -440,32 +500,12 @@
       </w:r>
     </w:p>
     <w:p>
-      <w:pPr>
-        <w:rPr>
-          <w:lang w:val="en-US"/>
-        </w:rPr>
-      </w:pPr>
       <w:hyperlink r:id="rId6" w:history="1">
         <w:r>
           <w:rPr>
             <w:rStyle w:val="Hyperlink"/>
-            <w:lang w:val="en-US"/>
           </w:rPr>
-          <w:t>https://www.kaggle.com/datasets/iamsoura</w:t>
-        </w:r>
-        <w:r>
-          <w:rPr>
-            <w:rStyle w:val="Hyperlink"/>
-            <w:lang w:val="en-US"/>
-          </w:rPr>
-          <w:t>v</w:t>
-        </w:r>
-        <w:r>
-          <w:rPr>
-            <w:rStyle w:val="Hyperlink"/>
-            <w:lang w:val="en-US"/>
-          </w:rPr>
-          <w:t>banerjee/customer-shopping-trends-dataset</w:t>
+          <w:t>https://www.kaggle.com/code/mostafaabdelbadie/customer-shopping-dataset-retail-sales-data-eda/input</w:t>
         </w:r>
       </w:hyperlink>
     </w:p>
@@ -507,21 +547,7 @@
             <w:rStyle w:val="Hyperlink"/>
             <w:lang w:val="en-US"/>
           </w:rPr>
-          <w:t>https://github.com/Rakeshvenigalla/</w:t>
-        </w:r>
-        <w:r>
-          <w:rPr>
-            <w:rStyle w:val="Hyperlink"/>
-            <w:lang w:val="en-US"/>
-          </w:rPr>
-          <w:t>t</w:t>
-        </w:r>
-        <w:r>
-          <w:rPr>
-            <w:rStyle w:val="Hyperlink"/>
-            <w:lang w:val="en-US"/>
-          </w:rPr>
-          <w:t>hird-team.git</w:t>
+          <w:t>https://github.com/Rakeshvenigalla/third-team.git</w:t>
         </w:r>
       </w:hyperlink>
     </w:p>

</xml_diff>